<commit_message>
Update Group11 Assignment 1 Doc Breakdown (1).docx
</commit_message>
<xml_diff>
--- a/Group11 Assignment 1 Doc Breakdown (1).docx
+++ b/Group11 Assignment 1 Doc Breakdown (1).docx
@@ -138,7 +138,25 @@
           <w:szCs w:val="24"/>
         </w:rPr>
         <w:br/>
-        <w:t>Top-down. First, the group decided what kind of game they should make before splitting up the responsibilities and tasks each of us had to complete in order to achieve the initial goals. The team was then split into 3 main groups:  2 for the programming and level design, 1 for the art and aesthetics of the games, and 2 for documentation and overall design of the game.</w:t>
+        <w:t xml:space="preserve">Top-down. First, the group decided what kind of game they should make before splitting up the responsibilities and tasks each of us had to complete </w:t>
+      </w:r>
+      <w:proofErr w:type="gramStart"/>
+      <w:r>
+        <w:rPr>
+          <w:rFonts w:ascii="Times New Roman" w:hAnsi="Times New Roman" w:cs="Times New Roman"/>
+          <w:sz w:val="24"/>
+          <w:szCs w:val="24"/>
+        </w:rPr>
+        <w:t>in order to</w:t>
+      </w:r>
+      <w:proofErr w:type="gramEnd"/>
+      <w:r>
+        <w:rPr>
+          <w:rFonts w:ascii="Times New Roman" w:hAnsi="Times New Roman" w:cs="Times New Roman"/>
+          <w:sz w:val="24"/>
+          <w:szCs w:val="24"/>
+        </w:rPr>
+        <w:t xml:space="preserve"> achieve the initial goals. The team was then split into 3 main groups:  2 for the programming and level design, 1 for the art and aesthetics of the games, and 2 for documentation and overall design of the game.</w:t>
       </w:r>
     </w:p>
     <w:p>
@@ -360,7 +378,25 @@
           <w:szCs w:val="24"/>
         </w:rPr>
         <w:br/>
-        <w:t>A functioning and enjoyable 2D puzzle platform game. the goal of the game is to collect all the collectable in the level in order to exit the game.</w:t>
+        <w:t xml:space="preserve">A functioning and enjoyable 2D puzzle platform game. the goal of the game is to collect all the collectable in the level </w:t>
+      </w:r>
+      <w:proofErr w:type="gramStart"/>
+      <w:r>
+        <w:rPr>
+          <w:rFonts w:ascii="Times New Roman" w:hAnsi="Times New Roman" w:cs="Times New Roman"/>
+          <w:sz w:val="24"/>
+          <w:szCs w:val="24"/>
+        </w:rPr>
+        <w:t>in order to</w:t>
+      </w:r>
+      <w:proofErr w:type="gramEnd"/>
+      <w:r>
+        <w:rPr>
+          <w:rFonts w:ascii="Times New Roman" w:hAnsi="Times New Roman" w:cs="Times New Roman"/>
+          <w:sz w:val="24"/>
+          <w:szCs w:val="24"/>
+        </w:rPr>
+        <w:t xml:space="preserve"> exit the game.</w:t>
       </w:r>
     </w:p>
     <w:p>
@@ -603,140 +639,629 @@
       <w:pPr>
         <w:pStyle w:val="ListParagraph"/>
         <w:numPr>
+          <w:ilvl w:val="0"/>
+          <w:numId w:val="1"/>
+        </w:numPr>
+        <w:rPr>
+          <w:rFonts w:ascii="Times New Roman" w:hAnsi="Times New Roman" w:cs="Times New Roman"/>
+          <w:b/>
+          <w:bCs/>
+          <w:sz w:val="24"/>
+          <w:szCs w:val="24"/>
+        </w:rPr>
+      </w:pPr>
+      <w:r>
+        <w:rPr>
+          <w:rFonts w:ascii="Times New Roman" w:hAnsi="Times New Roman" w:cs="Times New Roman"/>
+          <w:b/>
+          <w:bCs/>
+          <w:sz w:val="24"/>
+          <w:szCs w:val="24"/>
+        </w:rPr>
+        <w:lastRenderedPageBreak/>
+        <w:t>Schedule</w:t>
+      </w:r>
+    </w:p>
+    <w:p>
+      <w:pPr>
+        <w:pStyle w:val="ListParagraph"/>
+        <w:numPr>
           <w:ilvl w:val="1"/>
           <w:numId w:val="1"/>
         </w:numPr>
         <w:rPr>
           <w:rFonts w:ascii="Times New Roman" w:hAnsi="Times New Roman" w:cs="Times New Roman"/>
+          <w:sz w:val="24"/>
+          <w:szCs w:val="24"/>
+        </w:rPr>
+      </w:pPr>
+      <w:r>
+        <w:rPr>
+          <w:rFonts w:ascii="Times New Roman" w:hAnsi="Times New Roman" w:cs="Times New Roman"/>
+          <w:sz w:val="24"/>
+          <w:szCs w:val="24"/>
+        </w:rPr>
+        <w:t xml:space="preserve">Roles and Responsibilities </w:t>
+      </w:r>
+    </w:p>
+    <w:tbl>
+      <w:tblPr>
+        <w:tblStyle w:val="TableGrid"/>
+        <w:tblW w:w="0" w:type="auto"/>
+        <w:tblInd w:w="1080" w:type="dxa"/>
+        <w:tblLook w:val="04A0" w:firstRow="1" w:lastRow="0" w:firstColumn="1" w:lastColumn="0" w:noHBand="0" w:noVBand="1"/>
+      </w:tblPr>
+      <w:tblGrid>
+        <w:gridCol w:w="2607"/>
+        <w:gridCol w:w="2624"/>
+        <w:gridCol w:w="2705"/>
+      </w:tblGrid>
+      <w:tr>
+        <w:tc>
+          <w:tcPr>
+            <w:tcW w:w="3005" w:type="dxa"/>
+          </w:tcPr>
+          <w:p>
+            <w:pPr>
+              <w:rPr>
+                <w:rFonts w:ascii="Times New Roman" w:hAnsi="Times New Roman" w:cs="Times New Roman"/>
+                <w:sz w:val="24"/>
+                <w:szCs w:val="24"/>
+              </w:rPr>
+            </w:pPr>
+            <w:r>
+              <w:rPr>
+                <w:rFonts w:ascii="Times New Roman" w:hAnsi="Times New Roman" w:cs="Times New Roman"/>
+                <w:sz w:val="24"/>
+                <w:szCs w:val="24"/>
+              </w:rPr>
+              <w:t>Team</w:t>
+            </w:r>
+          </w:p>
+        </w:tc>
+        <w:tc>
+          <w:tcPr>
+            <w:tcW w:w="3005" w:type="dxa"/>
+          </w:tcPr>
+          <w:p>
+            <w:pPr>
+              <w:rPr>
+                <w:rFonts w:ascii="Times New Roman" w:hAnsi="Times New Roman" w:cs="Times New Roman"/>
+                <w:sz w:val="24"/>
+                <w:szCs w:val="24"/>
+              </w:rPr>
+            </w:pPr>
+            <w:r>
+              <w:rPr>
+                <w:rFonts w:ascii="Times New Roman" w:hAnsi="Times New Roman" w:cs="Times New Roman"/>
+                <w:sz w:val="24"/>
+                <w:szCs w:val="24"/>
+              </w:rPr>
+              <w:t>Roles</w:t>
+            </w:r>
+          </w:p>
+        </w:tc>
+        <w:tc>
+          <w:tcPr>
+            <w:tcW w:w="3006" w:type="dxa"/>
+          </w:tcPr>
+          <w:p>
+            <w:pPr>
+              <w:rPr>
+                <w:rFonts w:ascii="Times New Roman" w:hAnsi="Times New Roman" w:cs="Times New Roman"/>
+                <w:sz w:val="24"/>
+                <w:szCs w:val="24"/>
+              </w:rPr>
+            </w:pPr>
+            <w:r>
+              <w:rPr>
+                <w:rFonts w:ascii="Times New Roman" w:hAnsi="Times New Roman" w:cs="Times New Roman"/>
+                <w:sz w:val="24"/>
+                <w:szCs w:val="24"/>
+              </w:rPr>
+              <w:t>Responsibilities</w:t>
+            </w:r>
+          </w:p>
+        </w:tc>
+      </w:tr>
+      <w:tr>
+        <w:tc>
+          <w:tcPr>
+            <w:tcW w:w="3005" w:type="dxa"/>
+          </w:tcPr>
+          <w:p>
+            <w:pPr>
+              <w:rPr>
+                <w:rFonts w:ascii="Times New Roman" w:hAnsi="Times New Roman" w:cs="Times New Roman"/>
+                <w:sz w:val="24"/>
+                <w:szCs w:val="24"/>
+              </w:rPr>
+            </w:pPr>
+            <w:r>
+              <w:rPr>
+                <w:rFonts w:ascii="Times New Roman" w:hAnsi="Times New Roman" w:cs="Times New Roman"/>
+                <w:sz w:val="24"/>
+                <w:szCs w:val="24"/>
+              </w:rPr>
+              <w:t>Khutso Nkadimeng</w:t>
+            </w:r>
+          </w:p>
+        </w:tc>
+        <w:tc>
+          <w:tcPr>
+            <w:tcW w:w="3005" w:type="dxa"/>
+          </w:tcPr>
+          <w:p>
+            <w:pPr>
+              <w:rPr>
+                <w:rFonts w:ascii="Times New Roman" w:hAnsi="Times New Roman" w:cs="Times New Roman"/>
+                <w:sz w:val="24"/>
+                <w:szCs w:val="24"/>
+              </w:rPr>
+            </w:pPr>
+            <w:r>
+              <w:rPr>
+                <w:rFonts w:ascii="Times New Roman" w:hAnsi="Times New Roman" w:cs="Times New Roman"/>
+                <w:sz w:val="24"/>
+                <w:szCs w:val="24"/>
+              </w:rPr>
+              <w:t>Project Manager</w:t>
+            </w:r>
+          </w:p>
+        </w:tc>
+        <w:tc>
+          <w:tcPr>
+            <w:tcW w:w="3006" w:type="dxa"/>
+          </w:tcPr>
+          <w:p>
+            <w:pPr>
+              <w:rPr>
+                <w:rFonts w:ascii="Times New Roman" w:hAnsi="Times New Roman" w:cs="Times New Roman"/>
+                <w:sz w:val="24"/>
+                <w:szCs w:val="24"/>
+              </w:rPr>
+            </w:pPr>
+            <w:r>
+              <w:rPr>
+                <w:rFonts w:ascii="Times New Roman" w:hAnsi="Times New Roman" w:cs="Times New Roman"/>
+                <w:sz w:val="24"/>
+                <w:szCs w:val="24"/>
+              </w:rPr>
+              <w:t>-Facilitate communication and group integration</w:t>
+            </w:r>
+          </w:p>
+          <w:p>
+            <w:pPr>
+              <w:rPr>
+                <w:rFonts w:ascii="Times New Roman" w:hAnsi="Times New Roman" w:cs="Times New Roman"/>
+                <w:sz w:val="24"/>
+                <w:szCs w:val="24"/>
+              </w:rPr>
+            </w:pPr>
+            <w:r>
+              <w:rPr>
+                <w:rFonts w:ascii="Times New Roman" w:hAnsi="Times New Roman" w:cs="Times New Roman"/>
+                <w:sz w:val="24"/>
+                <w:szCs w:val="24"/>
+              </w:rPr>
+              <w:t>-Project Documentation</w:t>
+            </w:r>
+          </w:p>
+        </w:tc>
+      </w:tr>
+      <w:tr>
+        <w:tc>
+          <w:tcPr>
+            <w:tcW w:w="3005" w:type="dxa"/>
+          </w:tcPr>
+          <w:p>
+            <w:pPr>
+              <w:rPr>
+                <w:rFonts w:ascii="Times New Roman" w:hAnsi="Times New Roman" w:cs="Times New Roman"/>
+                <w:sz w:val="24"/>
+                <w:szCs w:val="24"/>
+              </w:rPr>
+            </w:pPr>
+            <w:r>
+              <w:rPr>
+                <w:rFonts w:ascii="Times New Roman" w:hAnsi="Times New Roman" w:cs="Times New Roman"/>
+                <w:sz w:val="24"/>
+                <w:szCs w:val="24"/>
+              </w:rPr>
+              <w:t>Nicolas Martin</w:t>
+            </w:r>
+          </w:p>
+        </w:tc>
+        <w:tc>
+          <w:tcPr>
+            <w:tcW w:w="3005" w:type="dxa"/>
+          </w:tcPr>
+          <w:p>
+            <w:pPr>
+              <w:rPr>
+                <w:rFonts w:ascii="Times New Roman" w:hAnsi="Times New Roman" w:cs="Times New Roman"/>
+                <w:sz w:val="24"/>
+                <w:szCs w:val="24"/>
+              </w:rPr>
+            </w:pPr>
+            <w:r>
+              <w:rPr>
+                <w:rFonts w:ascii="Times New Roman" w:hAnsi="Times New Roman" w:cs="Times New Roman"/>
+                <w:sz w:val="24"/>
+                <w:szCs w:val="24"/>
+              </w:rPr>
+              <w:t>Designer</w:t>
+            </w:r>
+          </w:p>
+        </w:tc>
+        <w:tc>
+          <w:tcPr>
+            <w:tcW w:w="3006" w:type="dxa"/>
+          </w:tcPr>
+          <w:p>
+            <w:pPr>
+              <w:rPr>
+                <w:rFonts w:ascii="Times New Roman" w:hAnsi="Times New Roman" w:cs="Times New Roman"/>
+                <w:sz w:val="24"/>
+                <w:szCs w:val="24"/>
+              </w:rPr>
+            </w:pPr>
+            <w:r>
+              <w:rPr>
+                <w:rFonts w:ascii="Times New Roman" w:hAnsi="Times New Roman" w:cs="Times New Roman"/>
+                <w:sz w:val="24"/>
+                <w:szCs w:val="24"/>
+              </w:rPr>
+              <w:t xml:space="preserve">-Game assets and aesthetics </w:t>
+            </w:r>
+          </w:p>
+        </w:tc>
+      </w:tr>
+      <w:tr>
+        <w:tc>
+          <w:tcPr>
+            <w:tcW w:w="3005" w:type="dxa"/>
+          </w:tcPr>
+          <w:p>
+            <w:pPr>
+              <w:rPr>
+                <w:rFonts w:ascii="Times New Roman" w:hAnsi="Times New Roman" w:cs="Times New Roman"/>
+                <w:sz w:val="24"/>
+                <w:szCs w:val="24"/>
+              </w:rPr>
+            </w:pPr>
+            <w:r>
+              <w:rPr>
+                <w:rFonts w:ascii="Times New Roman" w:hAnsi="Times New Roman" w:cs="Times New Roman"/>
+                <w:sz w:val="24"/>
+                <w:szCs w:val="24"/>
+              </w:rPr>
+              <w:t xml:space="preserve">Christopher </w:t>
+            </w:r>
+            <w:proofErr w:type="spellStart"/>
+            <w:r>
+              <w:rPr>
+                <w:rFonts w:ascii="Times New Roman" w:hAnsi="Times New Roman" w:cs="Times New Roman"/>
+                <w:sz w:val="24"/>
+                <w:szCs w:val="24"/>
+              </w:rPr>
+              <w:t>Mopp</w:t>
+            </w:r>
+            <w:proofErr w:type="spellEnd"/>
+          </w:p>
+        </w:tc>
+        <w:tc>
+          <w:tcPr>
+            <w:tcW w:w="3005" w:type="dxa"/>
+          </w:tcPr>
+          <w:p>
+            <w:pPr>
+              <w:rPr>
+                <w:rFonts w:ascii="Times New Roman" w:hAnsi="Times New Roman" w:cs="Times New Roman"/>
+                <w:sz w:val="24"/>
+                <w:szCs w:val="24"/>
+              </w:rPr>
+            </w:pPr>
+            <w:r>
+              <w:rPr>
+                <w:rFonts w:ascii="Times New Roman" w:hAnsi="Times New Roman" w:cs="Times New Roman"/>
+                <w:sz w:val="24"/>
+                <w:szCs w:val="24"/>
+              </w:rPr>
+              <w:t>Programmer</w:t>
+            </w:r>
+          </w:p>
+        </w:tc>
+        <w:tc>
+          <w:tcPr>
+            <w:tcW w:w="3006" w:type="dxa"/>
+          </w:tcPr>
+          <w:p>
+            <w:pPr>
+              <w:rPr>
+                <w:rFonts w:ascii="Times New Roman" w:hAnsi="Times New Roman" w:cs="Times New Roman"/>
+                <w:sz w:val="24"/>
+                <w:szCs w:val="24"/>
+              </w:rPr>
+            </w:pPr>
+            <w:r>
+              <w:rPr>
+                <w:rFonts w:ascii="Times New Roman" w:hAnsi="Times New Roman" w:cs="Times New Roman"/>
+                <w:sz w:val="24"/>
+                <w:szCs w:val="24"/>
+              </w:rPr>
+              <w:t xml:space="preserve">-Develop gameplay mechanics </w:t>
+            </w:r>
+          </w:p>
+        </w:tc>
+      </w:tr>
+      <w:tr>
+        <w:tc>
+          <w:tcPr>
+            <w:tcW w:w="3005" w:type="dxa"/>
+          </w:tcPr>
+          <w:p>
+            <w:pPr>
+              <w:rPr>
+                <w:rFonts w:ascii="Times New Roman" w:hAnsi="Times New Roman" w:cs="Times New Roman"/>
+                <w:sz w:val="24"/>
+                <w:szCs w:val="24"/>
+              </w:rPr>
+            </w:pPr>
+            <w:r>
+              <w:rPr>
+                <w:rFonts w:ascii="Times New Roman" w:hAnsi="Times New Roman" w:cs="Times New Roman"/>
+                <w:sz w:val="24"/>
+                <w:szCs w:val="24"/>
+              </w:rPr>
+              <w:t xml:space="preserve">Luca </w:t>
+            </w:r>
+            <w:proofErr w:type="spellStart"/>
+            <w:r>
+              <w:rPr>
+                <w:rFonts w:ascii="Times New Roman" w:hAnsi="Times New Roman" w:cs="Times New Roman"/>
+                <w:sz w:val="24"/>
+                <w:szCs w:val="24"/>
+              </w:rPr>
+              <w:t>Fornasari</w:t>
+            </w:r>
+            <w:proofErr w:type="spellEnd"/>
+          </w:p>
+        </w:tc>
+        <w:tc>
+          <w:tcPr>
+            <w:tcW w:w="3005" w:type="dxa"/>
+          </w:tcPr>
+          <w:p>
+            <w:pPr>
+              <w:rPr>
+                <w:rFonts w:ascii="Times New Roman" w:hAnsi="Times New Roman" w:cs="Times New Roman"/>
+                <w:sz w:val="24"/>
+                <w:szCs w:val="24"/>
+              </w:rPr>
+            </w:pPr>
+            <w:r>
+              <w:rPr>
+                <w:rFonts w:ascii="Times New Roman" w:hAnsi="Times New Roman" w:cs="Times New Roman"/>
+                <w:sz w:val="24"/>
+                <w:szCs w:val="24"/>
+              </w:rPr>
+              <w:t>Programmer</w:t>
+            </w:r>
+          </w:p>
+        </w:tc>
+        <w:tc>
+          <w:tcPr>
+            <w:tcW w:w="3006" w:type="dxa"/>
+          </w:tcPr>
+          <w:p>
+            <w:pPr>
+              <w:rPr>
+                <w:rFonts w:ascii="Times New Roman" w:hAnsi="Times New Roman" w:cs="Times New Roman"/>
+                <w:sz w:val="24"/>
+                <w:szCs w:val="24"/>
+              </w:rPr>
+            </w:pPr>
+            <w:r>
+              <w:rPr>
+                <w:rFonts w:ascii="Times New Roman" w:hAnsi="Times New Roman" w:cs="Times New Roman"/>
+                <w:sz w:val="24"/>
+                <w:szCs w:val="24"/>
+              </w:rPr>
+              <w:t>-Develop tools</w:t>
+            </w:r>
+          </w:p>
+        </w:tc>
+      </w:tr>
+      <w:tr>
+        <w:tc>
+          <w:tcPr>
+            <w:tcW w:w="3005" w:type="dxa"/>
+          </w:tcPr>
+          <w:p>
+            <w:pPr>
+              <w:rPr>
+                <w:rFonts w:ascii="Times New Roman" w:hAnsi="Times New Roman" w:cs="Times New Roman"/>
+                <w:sz w:val="24"/>
+                <w:szCs w:val="24"/>
+              </w:rPr>
+            </w:pPr>
+            <w:r>
+              <w:rPr>
+                <w:rFonts w:ascii="Times New Roman" w:hAnsi="Times New Roman" w:cs="Times New Roman"/>
+                <w:sz w:val="24"/>
+                <w:szCs w:val="24"/>
+              </w:rPr>
+              <w:t>Dirk De Felice</w:t>
+            </w:r>
+          </w:p>
+        </w:tc>
+        <w:tc>
+          <w:tcPr>
+            <w:tcW w:w="3005" w:type="dxa"/>
+          </w:tcPr>
+          <w:p>
+            <w:pPr>
+              <w:rPr>
+                <w:rFonts w:ascii="Times New Roman" w:hAnsi="Times New Roman" w:cs="Times New Roman"/>
+                <w:sz w:val="24"/>
+                <w:szCs w:val="24"/>
+              </w:rPr>
+            </w:pPr>
+            <w:r>
+              <w:rPr>
+                <w:rFonts w:ascii="Times New Roman" w:hAnsi="Times New Roman" w:cs="Times New Roman"/>
+                <w:sz w:val="24"/>
+                <w:szCs w:val="24"/>
+              </w:rPr>
+              <w:t xml:space="preserve">Quality Assurance </w:t>
+            </w:r>
+          </w:p>
+        </w:tc>
+        <w:tc>
+          <w:tcPr>
+            <w:tcW w:w="3006" w:type="dxa"/>
+          </w:tcPr>
+          <w:p>
+            <w:pPr>
+              <w:rPr>
+                <w:rFonts w:ascii="Times New Roman" w:hAnsi="Times New Roman" w:cs="Times New Roman"/>
+                <w:sz w:val="24"/>
+                <w:szCs w:val="24"/>
+              </w:rPr>
+            </w:pPr>
+            <w:r>
+              <w:rPr>
+                <w:rFonts w:ascii="Times New Roman" w:hAnsi="Times New Roman" w:cs="Times New Roman"/>
+                <w:sz w:val="24"/>
+                <w:szCs w:val="24"/>
+              </w:rPr>
+              <w:t>-</w:t>
+            </w:r>
+            <w:r>
+              <w:rPr>
+                <w:rFonts w:ascii="Times New Roman" w:hAnsi="Times New Roman" w:cs="Times New Roman"/>
+                <w:sz w:val="24"/>
+                <w:szCs w:val="24"/>
+              </w:rPr>
+              <w:t xml:space="preserve"> </w:t>
+            </w:r>
+            <w:r>
+              <w:rPr>
+                <w:rFonts w:ascii="Times New Roman" w:hAnsi="Times New Roman" w:cs="Times New Roman"/>
+                <w:sz w:val="24"/>
+                <w:szCs w:val="24"/>
+              </w:rPr>
+              <w:t>Project Documentation</w:t>
+            </w:r>
+          </w:p>
+          <w:p>
+            <w:pPr>
+              <w:rPr>
+                <w:rFonts w:ascii="Times New Roman" w:hAnsi="Times New Roman" w:cs="Times New Roman"/>
+                <w:sz w:val="24"/>
+                <w:szCs w:val="24"/>
+              </w:rPr>
+            </w:pPr>
+            <w:r>
+              <w:rPr>
+                <w:rFonts w:ascii="Times New Roman" w:hAnsi="Times New Roman" w:cs="Times New Roman"/>
+                <w:sz w:val="24"/>
+                <w:szCs w:val="24"/>
+              </w:rPr>
+              <w:t>-Game and Document Reviews</w:t>
+            </w:r>
+          </w:p>
+        </w:tc>
+      </w:tr>
+    </w:tbl>
+    <w:p>
+      <w:pPr>
+        <w:ind w:left="1080"/>
+        <w:rPr>
+          <w:rFonts w:ascii="Times New Roman" w:hAnsi="Times New Roman" w:cs="Times New Roman"/>
+          <w:sz w:val="24"/>
+          <w:szCs w:val="24"/>
+        </w:rPr>
+      </w:pPr>
+    </w:p>
+    <w:p>
+      <w:pPr>
+        <w:pStyle w:val="ListParagraph"/>
+        <w:numPr>
+          <w:ilvl w:val="1"/>
+          <w:numId w:val="1"/>
+        </w:numPr>
+        <w:rPr>
+          <w:rFonts w:ascii="Times New Roman" w:hAnsi="Times New Roman" w:cs="Times New Roman"/>
+          <w:sz w:val="24"/>
+          <w:szCs w:val="24"/>
+        </w:rPr>
+      </w:pPr>
+      <w:r>
+        <w:rPr>
+          <w:rFonts w:ascii="Times New Roman" w:hAnsi="Times New Roman" w:cs="Times New Roman"/>
+          <w:sz w:val="24"/>
+          <w:szCs w:val="24"/>
+        </w:rPr>
+        <w:t>How many times have we met and the decisions we took?</w:t>
+      </w:r>
+    </w:p>
+    <w:p>
+      <w:pPr>
+        <w:pStyle w:val="ListParagraph"/>
+        <w:numPr>
+          <w:ilvl w:val="1"/>
+          <w:numId w:val="1"/>
+        </w:numPr>
+        <w:rPr>
+          <w:rFonts w:ascii="Times New Roman" w:hAnsi="Times New Roman" w:cs="Times New Roman"/>
+          <w:sz w:val="24"/>
+          <w:szCs w:val="24"/>
+        </w:rPr>
+      </w:pPr>
+      <w:r>
+        <w:rPr>
+          <w:rFonts w:ascii="Times New Roman" w:hAnsi="Times New Roman" w:cs="Times New Roman"/>
+          <w:sz w:val="24"/>
+          <w:szCs w:val="24"/>
+        </w:rPr>
+        <w:t>Time estimates, when is what due?</w:t>
+      </w:r>
+    </w:p>
+    <w:p>
+      <w:pPr>
+        <w:pStyle w:val="ListParagraph"/>
+        <w:numPr>
+          <w:ilvl w:val="1"/>
+          <w:numId w:val="1"/>
+        </w:numPr>
+        <w:rPr>
+          <w:rFonts w:ascii="Times New Roman" w:hAnsi="Times New Roman" w:cs="Times New Roman"/>
+          <w:sz w:val="24"/>
+          <w:szCs w:val="24"/>
+        </w:rPr>
+      </w:pPr>
+      <w:r>
+        <w:rPr>
+          <w:rFonts w:ascii="Times New Roman" w:hAnsi="Times New Roman" w:cs="Times New Roman"/>
+          <w:sz w:val="24"/>
+          <w:szCs w:val="24"/>
+        </w:rPr>
+        <w:t>Were there any discrepancies between the time estimates</w:t>
+      </w:r>
+    </w:p>
+    <w:p>
+      <w:pPr>
+        <w:pStyle w:val="ListParagraph"/>
+        <w:rPr>
+          <w:rFonts w:ascii="Times New Roman" w:hAnsi="Times New Roman" w:cs="Times New Roman"/>
           <w:b/>
           <w:bCs/>
           <w:sz w:val="24"/>
           <w:szCs w:val="24"/>
         </w:rPr>
       </w:pPr>
-      <w:r>
-        <w:rPr>
-          <w:rFonts w:ascii="Times New Roman" w:hAnsi="Times New Roman" w:cs="Times New Roman"/>
-          <w:b/>
-          <w:bCs/>
-          <w:sz w:val="24"/>
-          <w:szCs w:val="24"/>
-        </w:rPr>
-        <w:lastRenderedPageBreak/>
-        <w:t>Schedule</w:t>
-      </w:r>
-    </w:p>
-    <w:p>
-      <w:pPr>
-        <w:pStyle w:val="ListParagraph"/>
-        <w:numPr>
-          <w:ilvl w:val="2"/>
-          <w:numId w:val="1"/>
-        </w:numPr>
-        <w:rPr>
-          <w:rFonts w:ascii="Times New Roman" w:hAnsi="Times New Roman" w:cs="Times New Roman"/>
-          <w:sz w:val="24"/>
-          <w:szCs w:val="24"/>
-        </w:rPr>
-      </w:pPr>
-      <w:r>
-        <w:rPr>
-          <w:rFonts w:ascii="Times New Roman" w:hAnsi="Times New Roman" w:cs="Times New Roman"/>
-          <w:sz w:val="24"/>
-          <w:szCs w:val="24"/>
-        </w:rPr>
-        <w:t>Who is responsible for what</w:t>
-      </w:r>
-      <w:r>
-        <w:rPr>
-          <w:rFonts w:ascii="Times New Roman" w:hAnsi="Times New Roman" w:cs="Times New Roman"/>
-          <w:sz w:val="24"/>
-          <w:szCs w:val="24"/>
-        </w:rPr>
-        <w:t xml:space="preserve"> and why</w:t>
-      </w:r>
-      <w:r>
-        <w:rPr>
-          <w:rFonts w:ascii="Times New Roman" w:hAnsi="Times New Roman" w:cs="Times New Roman"/>
-          <w:sz w:val="24"/>
-          <w:szCs w:val="24"/>
-        </w:rPr>
-        <w:t>?</w:t>
-      </w:r>
-    </w:p>
-    <w:p>
-      <w:pPr>
-        <w:pStyle w:val="ListParagraph"/>
-        <w:numPr>
-          <w:ilvl w:val="2"/>
-          <w:numId w:val="1"/>
-        </w:numPr>
-        <w:rPr>
-          <w:rFonts w:ascii="Times New Roman" w:hAnsi="Times New Roman" w:cs="Times New Roman"/>
-          <w:sz w:val="24"/>
-          <w:szCs w:val="24"/>
-        </w:rPr>
-      </w:pPr>
-      <w:r>
-        <w:rPr>
-          <w:rFonts w:ascii="Times New Roman" w:hAnsi="Times New Roman" w:cs="Times New Roman"/>
-          <w:sz w:val="24"/>
-          <w:szCs w:val="24"/>
-        </w:rPr>
-        <w:t>How many times have we met and the decisions we took</w:t>
-      </w:r>
-      <w:r>
-        <w:rPr>
-          <w:rFonts w:ascii="Times New Roman" w:hAnsi="Times New Roman" w:cs="Times New Roman"/>
-          <w:sz w:val="24"/>
-          <w:szCs w:val="24"/>
-        </w:rPr>
-        <w:t>?</w:t>
-      </w:r>
-    </w:p>
-    <w:p>
-      <w:pPr>
-        <w:pStyle w:val="ListParagraph"/>
-        <w:numPr>
-          <w:ilvl w:val="2"/>
-          <w:numId w:val="1"/>
-        </w:numPr>
-        <w:rPr>
-          <w:rFonts w:ascii="Times New Roman" w:hAnsi="Times New Roman" w:cs="Times New Roman"/>
-          <w:sz w:val="24"/>
-          <w:szCs w:val="24"/>
-        </w:rPr>
-      </w:pPr>
-      <w:r>
-        <w:rPr>
-          <w:rFonts w:ascii="Times New Roman" w:hAnsi="Times New Roman" w:cs="Times New Roman"/>
-          <w:sz w:val="24"/>
-          <w:szCs w:val="24"/>
-        </w:rPr>
-        <w:t>Time estimates, when is what due?</w:t>
-      </w:r>
-    </w:p>
-    <w:p>
-      <w:pPr>
-        <w:pStyle w:val="ListParagraph"/>
-        <w:numPr>
-          <w:ilvl w:val="2"/>
-          <w:numId w:val="1"/>
-        </w:numPr>
-        <w:rPr>
-          <w:rFonts w:ascii="Times New Roman" w:hAnsi="Times New Roman" w:cs="Times New Roman"/>
-          <w:sz w:val="24"/>
-          <w:szCs w:val="24"/>
-        </w:rPr>
-      </w:pPr>
-      <w:r>
-        <w:rPr>
-          <w:rFonts w:ascii="Times New Roman" w:hAnsi="Times New Roman" w:cs="Times New Roman"/>
-          <w:sz w:val="24"/>
-          <w:szCs w:val="24"/>
-        </w:rPr>
-        <w:t>Were there any discrepancies between the time estimates</w:t>
-      </w:r>
     </w:p>
     <w:p>
       <w:pPr>
@@ -869,8 +1394,9 @@
           <w:sz w:val="24"/>
           <w:szCs w:val="24"/>
         </w:rPr>
-        <w:t xml:space="preserve"> Why did we decide on this particular type of </w:t>
-      </w:r>
+        <w:t xml:space="preserve"> Why did we decide on this </w:t>
+      </w:r>
+      <w:proofErr w:type="gramStart"/>
       <w:r>
         <w:rPr>
           <w:rFonts w:ascii="Times New Roman" w:hAnsi="Times New Roman" w:cs="Times New Roman"/>
@@ -881,7 +1407,32 @@
           <w:sz w:val="24"/>
           <w:szCs w:val="24"/>
         </w:rPr>
-        <w:t>game?</w:t>
+        <w:t xml:space="preserve">particular type of </w:t>
+      </w:r>
+      <w:r>
+        <w:rPr>
+          <w:rFonts w:ascii="Times New Roman" w:hAnsi="Times New Roman" w:cs="Times New Roman"/>
+          <w:b/>
+          <w:bCs/>
+          <w:i/>
+          <w:iCs/>
+          <w:sz w:val="24"/>
+          <w:szCs w:val="24"/>
+        </w:rPr>
+        <w:t>game</w:t>
+      </w:r>
+      <w:proofErr w:type="gramEnd"/>
+      <w:r>
+        <w:rPr>
+          <w:rFonts w:ascii="Times New Roman" w:hAnsi="Times New Roman" w:cs="Times New Roman"/>
+          <w:b/>
+          <w:bCs/>
+          <w:i/>
+          <w:iCs/>
+          <w:sz w:val="24"/>
+          <w:szCs w:val="24"/>
+        </w:rPr>
+        <w:t>?</w:t>
       </w:r>
     </w:p>
     <w:p>
@@ -1403,7 +1954,6 @@
           <w:sz w:val="24"/>
           <w:szCs w:val="24"/>
         </w:rPr>
-        <w:lastRenderedPageBreak/>
         <w:t>Changes:</w:t>
       </w:r>
     </w:p>
@@ -1502,41 +2052,131 @@
           <w:sz w:val="24"/>
           <w:szCs w:val="24"/>
         </w:rPr>
-        <w:t xml:space="preserve"> really low making it so that the player can not see what is beneath them. This created a feeling of anxiety when playing the game because the player could not see if they where going to land on a platform or a gap. The camera follows the player as the player moves with a slight delay. This element added to the feeling of anxiety because when falling from a high platform the player would disappear from the screen and if they fell into a gap, they would start the whole level from scratch. </w:t>
-      </w:r>
-    </w:p>
-    <w:p>
-      <w:pPr>
-        <w:rPr>
-          <w:rFonts w:ascii="Times New Roman" w:hAnsi="Times New Roman" w:cs="Times New Roman"/>
-          <w:sz w:val="24"/>
-          <w:szCs w:val="24"/>
-        </w:rPr>
-      </w:pPr>
-      <w:r>
-        <w:rPr>
-          <w:rFonts w:ascii="Times New Roman" w:hAnsi="Times New Roman" w:cs="Times New Roman"/>
-          <w:sz w:val="24"/>
-          <w:szCs w:val="24"/>
-        </w:rPr>
-        <w:t xml:space="preserve">The low camera angle is nice for that feeling of anxiety but combined with the camera delay it got frustrating sometimes when you could not see where the gap was that killed you. The game proved to hard. </w:t>
-      </w:r>
-    </w:p>
-    <w:p>
-      <w:pPr>
-        <w:rPr>
-          <w:rFonts w:ascii="Times New Roman" w:hAnsi="Times New Roman" w:cs="Times New Roman"/>
-          <w:sz w:val="24"/>
-          <w:szCs w:val="24"/>
-        </w:rPr>
-      </w:pPr>
-      <w:r>
-        <w:rPr>
-          <w:rFonts w:ascii="Times New Roman" w:hAnsi="Times New Roman" w:cs="Times New Roman"/>
-          <w:sz w:val="24"/>
-          <w:szCs w:val="24"/>
-        </w:rPr>
-        <w:t xml:space="preserve">Thus, the group decided to move the angle up a bit to give the player more vision of the platforms beneath them. This made the game much easier so the group decided to add moving platforms at the end of the level to give the feeling of a “boss” that needs to be completed before taking the final leap of faith. </w:t>
+        <w:t xml:space="preserve"> </w:t>
+      </w:r>
+      <w:proofErr w:type="gramStart"/>
+      <w:r>
+        <w:rPr>
+          <w:rFonts w:ascii="Times New Roman" w:hAnsi="Times New Roman" w:cs="Times New Roman"/>
+          <w:sz w:val="24"/>
+          <w:szCs w:val="24"/>
+        </w:rPr>
+        <w:t>really low</w:t>
+      </w:r>
+      <w:proofErr w:type="gramEnd"/>
+      <w:r>
+        <w:rPr>
+          <w:rFonts w:ascii="Times New Roman" w:hAnsi="Times New Roman" w:cs="Times New Roman"/>
+          <w:sz w:val="24"/>
+          <w:szCs w:val="24"/>
+        </w:rPr>
+        <w:t xml:space="preserve"> making it so that the player </w:t>
+      </w:r>
+      <w:proofErr w:type="spellStart"/>
+      <w:r>
+        <w:rPr>
+          <w:rFonts w:ascii="Times New Roman" w:hAnsi="Times New Roman" w:cs="Times New Roman"/>
+          <w:sz w:val="24"/>
+          <w:szCs w:val="24"/>
+        </w:rPr>
+        <w:t>can not</w:t>
+      </w:r>
+      <w:proofErr w:type="spellEnd"/>
+      <w:r>
+        <w:rPr>
+          <w:rFonts w:ascii="Times New Roman" w:hAnsi="Times New Roman" w:cs="Times New Roman"/>
+          <w:sz w:val="24"/>
+          <w:szCs w:val="24"/>
+        </w:rPr>
+        <w:t xml:space="preserve"> see what is beneath them. This created a feeling of anxiety when playing the game because the player could not see if </w:t>
+      </w:r>
+      <w:proofErr w:type="spellStart"/>
+      <w:r>
+        <w:rPr>
+          <w:rFonts w:ascii="Times New Roman" w:hAnsi="Times New Roman" w:cs="Times New Roman"/>
+          <w:sz w:val="24"/>
+          <w:szCs w:val="24"/>
+        </w:rPr>
+        <w:t>they where</w:t>
+      </w:r>
+      <w:proofErr w:type="spellEnd"/>
+      <w:r>
+        <w:rPr>
+          <w:rFonts w:ascii="Times New Roman" w:hAnsi="Times New Roman" w:cs="Times New Roman"/>
+          <w:sz w:val="24"/>
+          <w:szCs w:val="24"/>
+        </w:rPr>
+        <w:t xml:space="preserve"> going to land on a platform or a gap. The camera follows the player as the player moves with a slight delay. This element added to the feeling of anxiety because when falling from a high platform the player would disappear from the screen and if they fell into a gap, they would start the whole level from scratch. </w:t>
+      </w:r>
+    </w:p>
+    <w:p>
+      <w:pPr>
+        <w:rPr>
+          <w:rFonts w:ascii="Times New Roman" w:hAnsi="Times New Roman" w:cs="Times New Roman"/>
+          <w:sz w:val="24"/>
+          <w:szCs w:val="24"/>
+        </w:rPr>
+      </w:pPr>
+      <w:r>
+        <w:rPr>
+          <w:rFonts w:ascii="Times New Roman" w:hAnsi="Times New Roman" w:cs="Times New Roman"/>
+          <w:sz w:val="24"/>
+          <w:szCs w:val="24"/>
+        </w:rPr>
+        <w:t xml:space="preserve">The low camera angle is nice for that feeling of anxiety but combined with the camera delay it got frustrating sometimes when you could not see where the gap was that killed you. The game proved </w:t>
+      </w:r>
+      <w:proofErr w:type="spellStart"/>
+      <w:r>
+        <w:rPr>
+          <w:rFonts w:ascii="Times New Roman" w:hAnsi="Times New Roman" w:cs="Times New Roman"/>
+          <w:sz w:val="24"/>
+          <w:szCs w:val="24"/>
+        </w:rPr>
+        <w:t>to</w:t>
+      </w:r>
+      <w:proofErr w:type="spellEnd"/>
+      <w:r>
+        <w:rPr>
+          <w:rFonts w:ascii="Times New Roman" w:hAnsi="Times New Roman" w:cs="Times New Roman"/>
+          <w:sz w:val="24"/>
+          <w:szCs w:val="24"/>
+        </w:rPr>
+        <w:t xml:space="preserve"> hard. </w:t>
+      </w:r>
+    </w:p>
+    <w:p>
+      <w:pPr>
+        <w:rPr>
+          <w:rFonts w:ascii="Times New Roman" w:hAnsi="Times New Roman" w:cs="Times New Roman"/>
+          <w:sz w:val="24"/>
+          <w:szCs w:val="24"/>
+        </w:rPr>
+      </w:pPr>
+      <w:r>
+        <w:rPr>
+          <w:rFonts w:ascii="Times New Roman" w:hAnsi="Times New Roman" w:cs="Times New Roman"/>
+          <w:sz w:val="24"/>
+          <w:szCs w:val="24"/>
+        </w:rPr>
+        <w:t xml:space="preserve">Thus, the group decided to move the angle up a bit to give the player more vision of the platforms beneath them. This made the game much </w:t>
+      </w:r>
+      <w:proofErr w:type="gramStart"/>
+      <w:r>
+        <w:rPr>
+          <w:rFonts w:ascii="Times New Roman" w:hAnsi="Times New Roman" w:cs="Times New Roman"/>
+          <w:sz w:val="24"/>
+          <w:szCs w:val="24"/>
+        </w:rPr>
+        <w:t>easier</w:t>
+      </w:r>
+      <w:proofErr w:type="gramEnd"/>
+      <w:r>
+        <w:rPr>
+          <w:rFonts w:ascii="Times New Roman" w:hAnsi="Times New Roman" w:cs="Times New Roman"/>
+          <w:sz w:val="24"/>
+          <w:szCs w:val="24"/>
+        </w:rPr>
+        <w:t xml:space="preserve"> so the group decided to add moving platforms at the end of the level to give the feeling of a “boss” that needs to be completed before taking the final leap of faith. </w:t>
       </w:r>
     </w:p>
     <w:p>
@@ -1554,6 +2194,7 @@
           <w:sz w:val="24"/>
           <w:szCs w:val="24"/>
         </w:rPr>
+        <w:lastRenderedPageBreak/>
         <w:drawing>
           <wp:inline distT="0" distB="0" distL="0" distR="0" wp14:anchorId="201BEE9D" wp14:editId="561F53B4">
             <wp:extent cx="2961310" cy="1663705"/>
@@ -1760,7 +2401,6 @@
           <w:sz w:val="24"/>
           <w:szCs w:val="24"/>
         </w:rPr>
-        <w:lastRenderedPageBreak/>
         <w:t>UI: take the curser away in game, bring it back when the pause menu or win menu pops up. Option to resume the game or exit the game in pause menu.</w:t>
       </w:r>
     </w:p>
@@ -1929,7 +2569,7 @@
   <w:abstractNum w:abstractNumId="1" w15:restartNumberingAfterBreak="0">
     <w:nsid w:val="7BBF1927"/>
     <w:multiLevelType w:val="hybridMultilevel"/>
-    <w:tmpl w:val="DD360126"/>
+    <w:tmpl w:val="DB1C683A"/>
     <w:lvl w:ilvl="0" w:tplc="1C090001">
       <w:start w:val="1"/>
       <w:numFmt w:val="bullet"/>
@@ -1978,7 +2618,7 @@
         <w:rFonts w:ascii="Symbol" w:hAnsi="Symbol" w:hint="default"/>
       </w:rPr>
     </w:lvl>
-    <w:lvl w:ilvl="4" w:tplc="1C090003" w:tentative="1">
+    <w:lvl w:ilvl="4" w:tplc="1C090003">
       <w:start w:val="1"/>
       <w:numFmt w:val="bullet"/>
       <w:lvlText w:val="o"/>
@@ -1990,7 +2630,7 @@
         <w:rFonts w:ascii="Courier New" w:hAnsi="Courier New" w:cs="Courier New" w:hint="default"/>
       </w:rPr>
     </w:lvl>
-    <w:lvl w:ilvl="5" w:tplc="1C090005" w:tentative="1">
+    <w:lvl w:ilvl="5" w:tplc="1C090005">
       <w:start w:val="1"/>
       <w:numFmt w:val="bullet"/>
       <w:lvlText w:val=""/>
@@ -2002,7 +2642,7 @@
         <w:rFonts w:ascii="Wingdings" w:hAnsi="Wingdings" w:hint="default"/>
       </w:rPr>
     </w:lvl>
-    <w:lvl w:ilvl="6" w:tplc="1C090001" w:tentative="1">
+    <w:lvl w:ilvl="6" w:tplc="1C090001">
       <w:start w:val="1"/>
       <w:numFmt w:val="bullet"/>
       <w:lvlText w:val=""/>
@@ -2014,7 +2654,7 @@
         <w:rFonts w:ascii="Symbol" w:hAnsi="Symbol" w:hint="default"/>
       </w:rPr>
     </w:lvl>
-    <w:lvl w:ilvl="7" w:tplc="1C090003" w:tentative="1">
+    <w:lvl w:ilvl="7" w:tplc="1C090003">
       <w:start w:val="1"/>
       <w:numFmt w:val="bullet"/>
       <w:lvlText w:val="o"/>
@@ -2471,7 +3111,6 @@
   <w:style w:type="character" w:default="1" w:styleId="DefaultParagraphFont">
     <w:name w:val="Default Paragraph Font"/>
     <w:uiPriority w:val="1"/>
-    <w:semiHidden/>
     <w:unhideWhenUsed/>
   </w:style>
   <w:style w:type="table" w:default="1" w:styleId="TableNormal">
@@ -2552,6 +3191,25 @@
       <w:sz w:val="32"/>
       <w:szCs w:val="32"/>
     </w:rPr>
+  </w:style>
+  <w:style w:type="table" w:styleId="TableGrid">
+    <w:name w:val="Table Grid"/>
+    <w:basedOn w:val="TableNormal"/>
+    <w:uiPriority w:val="39"/>
+    <w:rsid w:val="008E18A5"/>
+    <w:pPr>
+      <w:spacing w:after="0" w:line="240" w:lineRule="auto"/>
+    </w:pPr>
+    <w:tblPr>
+      <w:tblBorders>
+        <w:top w:val="single" w:sz="4" w:space="0" w:color="auto"/>
+        <w:left w:val="single" w:sz="4" w:space="0" w:color="auto"/>
+        <w:bottom w:val="single" w:sz="4" w:space="0" w:color="auto"/>
+        <w:right w:val="single" w:sz="4" w:space="0" w:color="auto"/>
+        <w:insideH w:val="single" w:sz="4" w:space="0" w:color="auto"/>
+        <w:insideV w:val="single" w:sz="4" w:space="0" w:color="auto"/>
+      </w:tblBorders>
+    </w:tblPr>
   </w:style>
 </w:styles>
 </file>

</xml_diff>